<commit_message>
entregas revisadas (entrega 04)
</commit_message>
<xml_diff>
--- a/informações do projeto/entrega 02 - descricao geral e requisitos/Entrega 01 - Grupo, Descrição geral e Requisitos.docx
+++ b/informações do projeto/entrega 02 - descricao geral e requisitos/Entrega 01 - Grupo, Descrição geral e Requisitos.docx
@@ -47,9 +47,11 @@
       <w:pPr>
         <w:jc w:val="both"/>
       </w:pPr>
+      <w:proofErr w:type="spellStart"/>
       <w:r>
         <w:t>VenomRage</w:t>
       </w:r>
+      <w:proofErr w:type="spellEnd"/>
     </w:p>
     <w:p>
       <w:pPr>
@@ -128,40 +130,42 @@
           <w:szCs w:val="22"/>
         </w:rPr>
       </w:pPr>
+      <w:proofErr w:type="spellStart"/>
       <w:r>
         <w:rPr>
           <w:color w:val="auto"/>
           <w:sz w:val="22"/>
           <w:szCs w:val="22"/>
         </w:rPr>
-        <w:t>Marissol Guerra de Souza</w:t>
-      </w:r>
-    </w:p>
-    <w:p>
-      <w:pPr>
-        <w:pStyle w:val="Ttulo2"/>
-        <w:jc w:val="both"/>
+        <w:t>Marissol</w:t>
+      </w:r>
+      <w:proofErr w:type="spellEnd"/>
+      <w:r>
         <w:rPr>
           <w:color w:val="auto"/>
           <w:sz w:val="22"/>
           <w:szCs w:val="22"/>
         </w:rPr>
-      </w:pPr>
-      <w:r>
+        <w:t xml:space="preserve"> Guerra de Souza</w:t>
+      </w:r>
+    </w:p>
+    <w:p>
+      <w:pPr>
+        <w:pStyle w:val="Ttulo2"/>
+        <w:jc w:val="both"/>
         <w:rPr>
           <w:color w:val="auto"/>
           <w:sz w:val="22"/>
           <w:szCs w:val="22"/>
         </w:rPr>
-        <w:t>Ronaldo Rodrigues da Silva F</w:t>
-      </w:r>
+      </w:pPr>
       <w:r>
         <w:rPr>
           <w:color w:val="auto"/>
           <w:sz w:val="22"/>
           <w:szCs w:val="22"/>
         </w:rPr>
-        <w:t>i</w:t>
+        <w:t>Ronaldo Rodrigues da Silva F</w:t>
       </w:r>
       <w:r>
         <w:rPr>
@@ -169,25 +173,33 @@
           <w:sz w:val="22"/>
           <w:szCs w:val="22"/>
         </w:rPr>
-        <w:t>lho</w:t>
-      </w:r>
-    </w:p>
-    <w:p>
-      <w:pPr>
-        <w:pStyle w:val="Ttulo2"/>
-        <w:jc w:val="both"/>
+        <w:t>i</w:t>
+      </w:r>
+      <w:r>
         <w:rPr>
           <w:color w:val="auto"/>
           <w:sz w:val="22"/>
           <w:szCs w:val="22"/>
         </w:rPr>
-      </w:pPr>
-      <w:r>
+        <w:t>lho</w:t>
+      </w:r>
+    </w:p>
+    <w:p>
+      <w:pPr>
+        <w:pStyle w:val="Ttulo2"/>
+        <w:jc w:val="both"/>
         <w:rPr>
           <w:color w:val="auto"/>
           <w:sz w:val="22"/>
           <w:szCs w:val="22"/>
         </w:rPr>
+      </w:pPr>
+      <w:r>
+        <w:rPr>
+          <w:color w:val="auto"/>
+          <w:sz w:val="22"/>
+          <w:szCs w:val="22"/>
+        </w:rPr>
         <w:t>Vicente Gabriel Rocha Cortez Alencar Sampaio</w:t>
       </w:r>
     </w:p>
@@ -219,9 +231,11 @@
       <w:pPr>
         <w:jc w:val="both"/>
       </w:pPr>
+      <w:proofErr w:type="spellStart"/>
       <w:r>
         <w:t>Lifeway</w:t>
       </w:r>
+      <w:proofErr w:type="spellEnd"/>
     </w:p>
     <w:p>
       <w:pPr>
@@ -261,7 +275,7 @@
           <w:rPr>
             <w:rStyle w:val="Hyperlink"/>
           </w:rPr>
-          <w:t>https://github.com/Rona1f/waterway</w:t>
+          <w:t>https://github.com/Rona1f/Lifeway</w:t>
         </w:r>
       </w:hyperlink>
     </w:p>

</xml_diff>